<commit_message>
target="_blank" added to anchor tags
</commit_message>
<xml_diff>
--- a/src/screens/Home/assets/text files/Home page text.docx
+++ b/src/screens/Home/assets/text files/Home page text.docx
@@ -14,237 +14,305 @@
       <w:r>
         <w:t>website features</w:t>
       </w:r>
+      <w:r>
+        <w:t xml:space="preserve"> some of the projects I have created whilst learning web development. Some date back to 201</w:t>
+      </w:r>
+      <w:r>
+        <w:t>7</w:t>
+      </w:r>
+      <w:r>
+        <w:t xml:space="preserve">, </w:t>
+      </w:r>
+      <w:r>
+        <w:t>around the time</w:t>
+      </w:r>
+      <w:r>
+        <w:t xml:space="preserve"> I started learn HTML, CSS and JavaScript. Since then, I’ve continued to learn various other web technologies, many of which are listed</w:t>
+      </w:r>
+      <w:r>
+        <w:t xml:space="preserve"> </w:t>
+      </w:r>
+      <w:r>
+        <w:t>with</w:t>
+      </w:r>
+      <w:r>
+        <w:t xml:space="preserve"> </w:t>
+      </w:r>
+      <w:r>
+        <w:t>the</w:t>
+      </w:r>
+      <w:r>
+        <w:t xml:space="preserve"> project</w:t>
+      </w:r>
+      <w:r>
+        <w:t xml:space="preserve"> descriptions</w:t>
+      </w:r>
+      <w:r>
+        <w:t>.</w:t>
+      </w:r>
+      <w:r>
+        <w:t xml:space="preserve"> All of my projects here have some degree of interactivity, feel free to explore them!</w:t>
+      </w:r>
+    </w:p>
+    <w:p/>
+    <w:p>
+      <w:r>
+        <w:t>Projects</w:t>
+      </w:r>
+    </w:p>
+    <w:p>
+      <w:r>
+        <w:t>Here is a selection of my personal</w:t>
+      </w:r>
+      <w:r>
+        <w:t xml:space="preserve"> </w:t>
+      </w:r>
+      <w:r>
+        <w:t>web-development projects. All projects include the use of HTML, CSS and JavaScript in addition to the technologies</w:t>
+      </w:r>
+      <w:r>
+        <w:t xml:space="preserve"> </w:t>
+      </w:r>
+      <w:r>
+        <w:t>listed with each one.</w:t>
+      </w:r>
+    </w:p>
+    <w:p/>
+    <w:p>
+      <w:r>
+        <w:t>Links</w:t>
+      </w:r>
+    </w:p>
+    <w:p>
+      <w:r>
+        <w:t xml:space="preserve">Have a look at other front end projects of mine </w:t>
+      </w:r>
+      <w:r>
+        <w:t xml:space="preserve">on </w:t>
+      </w:r>
+      <w:proofErr w:type="spellStart"/>
+      <w:r>
+        <w:t>CodePen</w:t>
+      </w:r>
+      <w:proofErr w:type="spellEnd"/>
+      <w:r>
+        <w:t xml:space="preserve">. Peruse my profile at </w:t>
+      </w:r>
+      <w:proofErr w:type="spellStart"/>
+      <w:r>
+        <w:t>freeCodeCamp</w:t>
+      </w:r>
+      <w:proofErr w:type="spellEnd"/>
+      <w:r>
+        <w:t xml:space="preserve">, the </w:t>
+      </w:r>
+      <w:r>
+        <w:t>web</w:t>
+      </w:r>
+      <w:r>
+        <w:t xml:space="preserve">site where I began learning web development. Check out my GitHub account to view the source code of </w:t>
+      </w:r>
+      <w:r>
+        <w:t>all the</w:t>
+      </w:r>
+      <w:r>
+        <w:t xml:space="preserve"> projects</w:t>
+      </w:r>
+      <w:r>
+        <w:t xml:space="preserve"> listed here and more.</w:t>
+      </w:r>
+    </w:p>
+    <w:p/>
+    <w:p>
+      <w:r>
+        <w:t>About This Website</w:t>
+      </w:r>
+    </w:p>
+    <w:p>
+      <w:r>
+        <w:t>This w</w:t>
+      </w:r>
+      <w:r>
+        <w:t>ebsite</w:t>
+      </w:r>
+      <w:r>
+        <w:t xml:space="preserve"> was built using </w:t>
+      </w:r>
+      <w:proofErr w:type="spellStart"/>
+      <w:r>
+        <w:t>webpack</w:t>
+      </w:r>
+      <w:proofErr w:type="spellEnd"/>
+      <w:r>
+        <w:t xml:space="preserve"> </w:t>
+      </w:r>
+      <w:r>
+        <w:t xml:space="preserve">and </w:t>
+      </w:r>
+      <w:r>
+        <w:t>is front end only (has no custom server)</w:t>
+      </w:r>
+      <w:r>
+        <w:t xml:space="preserve">. It </w:t>
+      </w:r>
+      <w:r>
+        <w:t xml:space="preserve">takes advantage of </w:t>
+      </w:r>
+      <w:proofErr w:type="spellStart"/>
+      <w:r>
+        <w:t>webpack’s</w:t>
+      </w:r>
+      <w:proofErr w:type="spellEnd"/>
+      <w:r>
+        <w:t xml:space="preserve"> </w:t>
+      </w:r>
+      <w:r>
+        <w:t>c</w:t>
+      </w:r>
+      <w:r>
+        <w:t>ode splitting</w:t>
+      </w:r>
+      <w:r>
+        <w:t xml:space="preserve"> </w:t>
+      </w:r>
+      <w:r>
+        <w:t>and tree shaking</w:t>
+      </w:r>
+      <w:r>
+        <w:t xml:space="preserve"> capabilities</w:t>
+      </w:r>
+      <w:r>
+        <w:t xml:space="preserve"> to optimize </w:t>
+      </w:r>
+      <w:r>
+        <w:t>performance.</w:t>
+      </w:r>
+      <w:r>
+        <w:t xml:space="preserve"> Offline functionality is also included </w:t>
+      </w:r>
+      <w:r>
+        <w:t xml:space="preserve">by </w:t>
+      </w:r>
+      <w:r>
+        <w:t xml:space="preserve">integrating Google’s Workbox project via </w:t>
+      </w:r>
+      <w:proofErr w:type="spellStart"/>
+      <w:r>
+        <w:t>webpack</w:t>
+      </w:r>
+      <w:proofErr w:type="spellEnd"/>
+      <w:r>
+        <w:t>, making this website a progressive web app</w:t>
+      </w:r>
+      <w:r>
+        <w:t>lication</w:t>
+      </w:r>
+      <w:r>
+        <w:t xml:space="preserve"> (PWA).</w:t>
+      </w:r>
+      <w:r>
+        <w:t xml:space="preserve"> Front End projects that were originally stand-alone and </w:t>
+      </w:r>
+      <w:r>
+        <w:t>non-React based</w:t>
+      </w:r>
+      <w:r>
+        <w:t xml:space="preserve"> have been converted to React components and hosted on this website locally. They are navigated to with React Router. Full stack projects</w:t>
+      </w:r>
+      <w:r>
+        <w:t xml:space="preserve"> (with custom servers)</w:t>
+      </w:r>
+      <w:r>
+        <w:t xml:space="preserve"> are hosted externally on </w:t>
+      </w:r>
+      <w:proofErr w:type="spellStart"/>
+      <w:r>
+        <w:t>Heroku</w:t>
+      </w:r>
+      <w:proofErr w:type="spellEnd"/>
+      <w:r>
+        <w:t xml:space="preserve"> and open a new tab when navigated to</w:t>
+      </w:r>
+      <w:r>
+        <w:t xml:space="preserve"> from this page</w:t>
+      </w:r>
+      <w:r>
+        <w:t>.</w:t>
+      </w:r>
+      <w:r>
+        <w:t xml:space="preserve"> This website’s source code can be viewed on GitHub &lt;a </w:t>
+      </w:r>
+      <w:proofErr w:type="spellStart"/>
+      <w:r>
+        <w:t>href</w:t>
+      </w:r>
+      <w:proofErr w:type="spellEnd"/>
+      <w:r>
+        <w:t>="</w:t>
+      </w:r>
+      <w:r>
+        <w:t xml:space="preserve"> https://github.com/joops75/portfolio</w:t>
+      </w:r>
+      <w:r>
+        <w:t>"</w:t>
+      </w:r>
+      <w:r>
+        <w:t xml:space="preserve"> ta</w:t>
+      </w:r>
       <w:bookmarkStart w:id="0" w:name="_GoBack"/>
       <w:bookmarkEnd w:id="0"/>
       <w:r>
-        <w:t xml:space="preserve"> some of the projects I have created whilst learning web development. Some date back to 201</w:t>
-      </w:r>
-      <w:r>
-        <w:t>7</w:t>
+        <w:t>rget="_blank"</w:t>
+      </w:r>
+      <w:r>
+        <w:t>&gt;here&lt;/a&gt;.</w:t>
+      </w:r>
+    </w:p>
+    <w:p>
+      <w:proofErr w:type="spellStart"/>
+      <w:r>
+        <w:t>webpack</w:t>
+      </w:r>
+      <w:proofErr w:type="spellEnd"/>
+      <w:r>
+        <w:t>,</w:t>
+      </w:r>
+      <w:r>
+        <w:t xml:space="preserve"> Workbox,</w:t>
+      </w:r>
+      <w:r>
+        <w:t xml:space="preserve"> React, React Router, </w:t>
+      </w:r>
+      <w:r>
+        <w:t>React Loadable</w:t>
       </w:r>
       <w:r>
         <w:t xml:space="preserve">, </w:t>
       </w:r>
       <w:r>
-        <w:t>around the time</w:t>
-      </w:r>
-      <w:r>
-        <w:t xml:space="preserve"> I started learn HTML, CSS and JavaScript. Since then, I’ve continued to learn various other web technologies, many of which are listed</w:t>
-      </w:r>
-      <w:r>
-        <w:t xml:space="preserve"> </w:t>
-      </w:r>
-      <w:r>
-        <w:t>with</w:t>
-      </w:r>
-      <w:r>
-        <w:t xml:space="preserve"> </w:t>
-      </w:r>
-      <w:r>
-        <w:t>the</w:t>
-      </w:r>
-      <w:r>
-        <w:t xml:space="preserve"> project</w:t>
-      </w:r>
-      <w:r>
-        <w:t xml:space="preserve"> descriptions</w:t>
-      </w:r>
-      <w:r>
-        <w:t>.</w:t>
-      </w:r>
-      <w:r>
-        <w:t xml:space="preserve"> All of my projects here have some degree of interactivity, feel free to explore them!</w:t>
+        <w:t>React Masonry Component</w:t>
+      </w:r>
+      <w:r>
+        <w:t xml:space="preserve">, </w:t>
+      </w:r>
+      <w:proofErr w:type="spellStart"/>
+      <w:r>
+        <w:t>reactstrap</w:t>
+      </w:r>
+      <w:proofErr w:type="spellEnd"/>
+      <w:r>
+        <w:t>, Bootstrap</w:t>
       </w:r>
     </w:p>
     <w:p/>
     <w:p>
-      <w:r>
-        <w:t>Projects</w:t>
-      </w:r>
-    </w:p>
-    <w:p>
-      <w:r>
-        <w:t>Here is a selection of my personal</w:t>
-      </w:r>
-      <w:r>
-        <w:t xml:space="preserve"> </w:t>
-      </w:r>
-      <w:r>
-        <w:t>web-development projects. All projects include the use of HTML, CSS and JavaScript in addition to the technologies</w:t>
-      </w:r>
-      <w:r>
-        <w:t xml:space="preserve"> </w:t>
-      </w:r>
-      <w:r>
-        <w:t>listed with each one.</w:t>
-      </w:r>
-    </w:p>
-    <w:p/>
-    <w:p>
-      <w:r>
-        <w:t>Links</w:t>
-      </w:r>
-    </w:p>
-    <w:p>
-      <w:r>
-        <w:t xml:space="preserve">Have a look at other front end projects of mine </w:t>
-      </w:r>
-      <w:r>
-        <w:t xml:space="preserve">on CodePen. Peruse my profile at freeCodeCamp, the </w:t>
-      </w:r>
-      <w:r>
-        <w:t>web</w:t>
-      </w:r>
-      <w:r>
-        <w:t xml:space="preserve">site where I began learning web development. Check out my GitHub account to view the source code of </w:t>
-      </w:r>
-      <w:r>
-        <w:t>all the</w:t>
-      </w:r>
-      <w:r>
-        <w:t xml:space="preserve"> projects</w:t>
-      </w:r>
-      <w:r>
-        <w:t xml:space="preserve"> listed here and more.</w:t>
-      </w:r>
-    </w:p>
-    <w:p/>
-    <w:p>
-      <w:r>
-        <w:t>About This Website</w:t>
-      </w:r>
-    </w:p>
-    <w:p>
-      <w:r>
-        <w:t>This w</w:t>
-      </w:r>
-      <w:r>
-        <w:t>ebsite</w:t>
-      </w:r>
-      <w:r>
-        <w:t xml:space="preserve"> was built using webpack</w:t>
-      </w:r>
-      <w:r>
-        <w:t xml:space="preserve"> </w:t>
-      </w:r>
-      <w:r>
-        <w:t xml:space="preserve">and </w:t>
-      </w:r>
-      <w:r>
-        <w:t>is front end only (has no custom server)</w:t>
-      </w:r>
-      <w:r>
-        <w:t xml:space="preserve">. It </w:t>
-      </w:r>
-      <w:r>
-        <w:t xml:space="preserve">takes advantage of </w:t>
-      </w:r>
-      <w:r>
-        <w:t xml:space="preserve">webpack’s </w:t>
-      </w:r>
-      <w:r>
-        <w:t>c</w:t>
-      </w:r>
-      <w:r>
-        <w:t>ode splitting</w:t>
-      </w:r>
-      <w:r>
-        <w:t xml:space="preserve"> </w:t>
-      </w:r>
-      <w:r>
-        <w:t>and tree shaking</w:t>
-      </w:r>
-      <w:r>
-        <w:t xml:space="preserve"> capabilities</w:t>
-      </w:r>
-      <w:r>
-        <w:t xml:space="preserve"> to optimize </w:t>
-      </w:r>
-      <w:r>
-        <w:t>performance.</w:t>
-      </w:r>
-      <w:r>
-        <w:t xml:space="preserve"> Offline functionality is also included </w:t>
-      </w:r>
-      <w:r>
-        <w:t xml:space="preserve">by </w:t>
-      </w:r>
-      <w:r>
-        <w:t xml:space="preserve">integrating Google’s Workbox project via webpack, making this website a </w:t>
-      </w:r>
-      <w:r>
-        <w:t>progressive web app</w:t>
-      </w:r>
-      <w:r>
-        <w:t>lication</w:t>
-      </w:r>
-      <w:r>
-        <w:t xml:space="preserve"> (PWA).</w:t>
-      </w:r>
-      <w:r>
-        <w:t xml:space="preserve"> Front End projects that were originally stand-alone and </w:t>
-      </w:r>
-      <w:r>
-        <w:t>non-React based</w:t>
-      </w:r>
-      <w:r>
-        <w:t xml:space="preserve"> have been converted to React components and hosted on this website locally. They are navigated to with React Router. Full stack projects</w:t>
-      </w:r>
-      <w:r>
-        <w:t xml:space="preserve"> (with custom servers)</w:t>
-      </w:r>
-      <w:r>
-        <w:t xml:space="preserve"> are hosted externally on Heroku and open a new tab when navigated to</w:t>
-      </w:r>
-      <w:r>
-        <w:t xml:space="preserve"> from this page</w:t>
-      </w:r>
-      <w:r>
-        <w:t>.</w:t>
-      </w:r>
-      <w:r>
-        <w:t xml:space="preserve"> This website’s source code can be viewed on GitHub &lt;a href="</w:t>
-      </w:r>
-      <w:r>
-        <w:t xml:space="preserve"> https://github.com/joops75/portfolio</w:t>
-      </w:r>
-      <w:r>
-        <w:t>"&gt;here&lt;/a&gt;.</w:t>
-      </w:r>
-    </w:p>
-    <w:p>
-      <w:r>
-        <w:t>webpack,</w:t>
-      </w:r>
-      <w:r>
-        <w:t xml:space="preserve"> Workbox,</w:t>
-      </w:r>
-      <w:r>
-        <w:t xml:space="preserve"> React, React Router, </w:t>
-      </w:r>
-      <w:r>
-        <w:t>React Loadable</w:t>
-      </w:r>
-      <w:r>
-        <w:t xml:space="preserve">, </w:t>
-      </w:r>
-      <w:r>
-        <w:t>React Masonry Component</w:t>
-      </w:r>
-      <w:r>
-        <w:t xml:space="preserve">, </w:t>
-      </w:r>
-      <w:r>
-        <w:t>reactstrap</w:t>
-      </w:r>
-      <w:r>
-        <w:t>, Bootstrap</w:t>
-      </w:r>
-    </w:p>
-    <w:p/>
-    <w:p>
-      <w:r>
-        <w:t>Noughts and Crosses</w:t>
+      <w:proofErr w:type="spellStart"/>
+      <w:r>
+        <w:t>Noughts</w:t>
+      </w:r>
+      <w:proofErr w:type="spellEnd"/>
+      <w:r>
+        <w:t xml:space="preserve"> and Crosses</w:t>
       </w:r>
     </w:p>
     <w:p>
@@ -391,8 +459,13 @@
         <w:t xml:space="preserve">which </w:t>
       </w:r>
       <w:r>
-        <w:t>are neighbours</w:t>
-      </w:r>
+        <w:t xml:space="preserve">are </w:t>
+      </w:r>
+      <w:proofErr w:type="spellStart"/>
+      <w:r>
+        <w:t>neighbours</w:t>
+      </w:r>
+      <w:proofErr w:type="spellEnd"/>
       <w:r>
         <w:t xml:space="preserve"> have their flags joined by a line. Mouse over a flag to reveal its country’s name and click and drag it to reposition.</w:t>
       </w:r>
@@ -439,11 +512,17 @@
     </w:p>
     <w:p>
       <w:r>
-        <w:t>D3, TopoJSON</w:t>
-      </w:r>
+        <w:t xml:space="preserve">D3, </w:t>
+      </w:r>
+      <w:proofErr w:type="spellStart"/>
+      <w:r>
+        <w:t>TopoJSON</w:t>
+      </w:r>
+      <w:proofErr w:type="spellEnd"/>
     </w:p>
     <w:p/>
     <w:p>
+      <w:proofErr w:type="spellStart"/>
       <w:r>
         <w:lastRenderedPageBreak/>
         <w:t>Tree</w:t>
@@ -451,6 +530,7 @@
       <w:r>
         <w:t>map</w:t>
       </w:r>
+      <w:proofErr w:type="spellEnd"/>
       <w:r>
         <w:t xml:space="preserve"> Diagram</w:t>
       </w:r>
@@ -612,8 +692,13 @@
     <w:p/>
     <w:p>
       <w:r>
-        <w:t>Magnet-izer</w:t>
-      </w:r>
+        <w:t>Magnet-</w:t>
+      </w:r>
+      <w:proofErr w:type="spellStart"/>
+      <w:r>
+        <w:t>izer</w:t>
+      </w:r>
+      <w:proofErr w:type="spellEnd"/>
     </w:p>
     <w:p>
       <w:r>
@@ -637,8 +722,29 @@
     </w:p>
     <w:p>
       <w:r>
-        <w:t>Node, Express, Sass, jQuery, Bootstrap, EJS, MongoDB, Mongoose, React, Passport, Masonry, Gulp, Browserify, Babelify, Watchify</w:t>
-      </w:r>
+        <w:t xml:space="preserve">Node, Express, Sass, jQuery, Bootstrap, EJS, MongoDB, Mongoose, React, Passport, Masonry, Gulp, </w:t>
+      </w:r>
+      <w:proofErr w:type="spellStart"/>
+      <w:r>
+        <w:t>Browserify</w:t>
+      </w:r>
+      <w:proofErr w:type="spellEnd"/>
+      <w:r>
+        <w:t xml:space="preserve">, </w:t>
+      </w:r>
+      <w:proofErr w:type="spellStart"/>
+      <w:r>
+        <w:t>Babelify</w:t>
+      </w:r>
+      <w:proofErr w:type="spellEnd"/>
+      <w:r>
+        <w:t xml:space="preserve">, </w:t>
+      </w:r>
+      <w:proofErr w:type="spellStart"/>
+      <w:r>
+        <w:t>Watchify</w:t>
+      </w:r>
+      <w:proofErr w:type="spellEnd"/>
     </w:p>
     <w:sectPr>
       <w:pgSz w:w="12240" w:h="15840"/>

</xml_diff>